<commit_message>
Some Updates on codes, rooms, subject allocation file etc.
</commit_message>
<xml_diff>
--- a/SEM-1/CSE_TT/3CSE_TT_2022_23.docx
+++ b/SEM-1/CSE_TT/3CSE_TT_2022_23.docx
@@ -66,6 +66,7 @@
                 <w:szCs w:val="28"/>
               </w:rPr>
             </w:pPr>
+            <w:proofErr w:type="gramStart"/>
             <w:r>
               <w:rPr>
                 <w:rFonts w:asciiTheme="majorHAnsi" w:hAnsiTheme="majorHAnsi"/>
@@ -84,9 +85,9 @@
                 <w:sz w:val="28"/>
                 <w:szCs w:val="28"/>
               </w:rPr>
-              <w:t xml:space="preserve">: III </w:t>
-            </w:r>
-            <w:proofErr w:type="spellStart"/>
+              <w:t>:</w:t>
+            </w:r>
+            <w:proofErr w:type="gramEnd"/>
             <w:r>
               <w:rPr>
                 <w:rFonts w:asciiTheme="majorHAnsi" w:hAnsiTheme="majorHAnsi"/>
@@ -95,9 +96,9 @@
                 <w:sz w:val="28"/>
                 <w:szCs w:val="28"/>
               </w:rPr>
-              <w:t>B.Tech</w:t>
-            </w:r>
-            <w:proofErr w:type="spellEnd"/>
+              <w:t xml:space="preserve"> III </w:t>
+            </w:r>
+            <w:proofErr w:type="spellStart"/>
             <w:r>
               <w:rPr>
                 <w:rFonts w:asciiTheme="majorHAnsi" w:hAnsiTheme="majorHAnsi"/>
@@ -106,8 +107,9 @@
                 <w:sz w:val="28"/>
                 <w:szCs w:val="28"/>
               </w:rPr>
-              <w:t xml:space="preserve"> I Sem </w:t>
-            </w:r>
+              <w:t>B.Tech</w:t>
+            </w:r>
+            <w:proofErr w:type="spellEnd"/>
             <w:r>
               <w:rPr>
                 <w:rFonts w:asciiTheme="majorHAnsi" w:hAnsiTheme="majorHAnsi"/>
@@ -116,17 +118,9 @@
                 <w:sz w:val="28"/>
                 <w:szCs w:val="28"/>
               </w:rPr>
-              <w:t>Sec- A</w:t>
-            </w:r>
-          </w:p>
-        </w:tc>
-        <w:tc>
-          <w:tcPr>
-            <w:tcW w:w="5412" w:type="dxa"/>
-          </w:tcPr>
-          <w:p>
-            <w:pPr>
-              <w:jc w:val="center"/>
+              <w:t xml:space="preserve"> I Sem </w:t>
+            </w:r>
+            <w:r>
               <w:rPr>
                 <w:rFonts w:asciiTheme="majorHAnsi" w:hAnsiTheme="majorHAnsi"/>
                 <w:b/>
@@ -134,8 +128,17 @@
                 <w:sz w:val="28"/>
                 <w:szCs w:val="28"/>
               </w:rPr>
-            </w:pPr>
-            <w:r>
+              <w:t>Sec- A</w:t>
+            </w:r>
+          </w:p>
+        </w:tc>
+        <w:tc>
+          <w:tcPr>
+            <w:tcW w:w="5412" w:type="dxa"/>
+          </w:tcPr>
+          <w:p>
+            <w:pPr>
+              <w:jc w:val="center"/>
               <w:rPr>
                 <w:rFonts w:asciiTheme="majorHAnsi" w:hAnsiTheme="majorHAnsi"/>
                 <w:b/>
@@ -143,17 +146,8 @@
                 <w:sz w:val="28"/>
                 <w:szCs w:val="28"/>
               </w:rPr>
-              <w:t>Regulations: R20</w:t>
-            </w:r>
-          </w:p>
-        </w:tc>
-        <w:tc>
-          <w:tcPr>
-            <w:tcW w:w="4471" w:type="dxa"/>
-          </w:tcPr>
-          <w:p>
-            <w:pPr>
-              <w:jc w:val="right"/>
+            </w:pPr>
+            <w:r>
               <w:rPr>
                 <w:rFonts w:asciiTheme="majorHAnsi" w:hAnsiTheme="majorHAnsi"/>
                 <w:b/>
@@ -161,8 +155,17 @@
                 <w:sz w:val="28"/>
                 <w:szCs w:val="28"/>
               </w:rPr>
-            </w:pPr>
-            <w:r>
+              <w:t>Regulations: R20</w:t>
+            </w:r>
+          </w:p>
+        </w:tc>
+        <w:tc>
+          <w:tcPr>
+            <w:tcW w:w="4471" w:type="dxa"/>
+          </w:tcPr>
+          <w:p>
+            <w:pPr>
+              <w:jc w:val="right"/>
               <w:rPr>
                 <w:rFonts w:asciiTheme="majorHAnsi" w:hAnsiTheme="majorHAnsi"/>
                 <w:b/>
@@ -170,8 +173,7 @@
                 <w:sz w:val="28"/>
                 <w:szCs w:val="28"/>
               </w:rPr>
-              <w:t xml:space="preserve">Academic Year: </w:t>
-            </w:r>
+            </w:pPr>
             <w:r>
               <w:rPr>
                 <w:rFonts w:asciiTheme="majorHAnsi" w:hAnsiTheme="majorHAnsi"/>
@@ -180,12 +182,9 @@
                 <w:sz w:val="28"/>
                 <w:szCs w:val="28"/>
               </w:rPr>
-              <w:t>2022-23</w:t>
-            </w:r>
-          </w:p>
-          <w:p>
-            <w:pPr>
-              <w:jc w:val="right"/>
+              <w:t xml:space="preserve">Academic Year: </w:t>
+            </w:r>
+            <w:r>
               <w:rPr>
                 <w:rFonts w:asciiTheme="majorHAnsi" w:hAnsiTheme="majorHAnsi"/>
                 <w:b/>
@@ -193,8 +192,12 @@
                 <w:sz w:val="28"/>
                 <w:szCs w:val="28"/>
               </w:rPr>
-            </w:pPr>
-            <w:r>
+              <w:t>2022-23</w:t>
+            </w:r>
+          </w:p>
+          <w:p>
+            <w:pPr>
+              <w:jc w:val="right"/>
               <w:rPr>
                 <w:rFonts w:asciiTheme="majorHAnsi" w:hAnsiTheme="majorHAnsi"/>
                 <w:b/>
@@ -202,12 +205,8 @@
                 <w:sz w:val="28"/>
                 <w:szCs w:val="28"/>
               </w:rPr>
-              <w:t>Room No: B-24</w:t>
-            </w:r>
-          </w:p>
-          <w:p>
-            <w:pPr>
-              <w:jc w:val="right"/>
+            </w:pPr>
+            <w:r>
               <w:rPr>
                 <w:rFonts w:asciiTheme="majorHAnsi" w:hAnsiTheme="majorHAnsi"/>
                 <w:b/>
@@ -215,8 +214,12 @@
                 <w:sz w:val="28"/>
                 <w:szCs w:val="28"/>
               </w:rPr>
-            </w:pPr>
-            <w:r>
+              <w:t>Room No: B-24</w:t>
+            </w:r>
+          </w:p>
+          <w:p>
+            <w:pPr>
+              <w:jc w:val="right"/>
               <w:rPr>
                 <w:rFonts w:asciiTheme="majorHAnsi" w:hAnsiTheme="majorHAnsi"/>
                 <w:b/>
@@ -224,7 +227,26 @@
                 <w:sz w:val="28"/>
                 <w:szCs w:val="28"/>
               </w:rPr>
+            </w:pPr>
+            <w:r>
+              <w:rPr>
+                <w:rFonts w:asciiTheme="majorHAnsi" w:hAnsiTheme="majorHAnsi"/>
+                <w:b/>
+                <w:bCs/>
+                <w:sz w:val="28"/>
+                <w:szCs w:val="28"/>
+              </w:rPr>
               <w:t xml:space="preserve">WEF: </w:t>
+            </w:r>
+            <w:r>
+              <w:rPr>
+                <w:rFonts w:asciiTheme="majorHAnsi" w:hAnsiTheme="majorHAnsi"/>
+                <w:b/>
+                <w:bCs/>
+                <w:sz w:val="28"/>
+                <w:szCs w:val="28"/>
+              </w:rPr>
+              <w:t>2</w:t>
             </w:r>
             <w:r>
               <w:rPr>
@@ -2040,7 +2062,7 @@
       </w:tblPr>
       <w:tblGrid>
         <w:gridCol w:w="706"/>
-        <w:gridCol w:w="1462"/>
+        <w:gridCol w:w="1528"/>
         <w:gridCol w:w="4129"/>
         <w:gridCol w:w="1180"/>
         <w:gridCol w:w="4020"/>
@@ -2305,11 +2327,13 @@
           <w:tcPr>
             <w:tcW w:w="0" w:type="auto"/>
             <w:shd w:val="clear" w:color="auto" w:fill="auto"/>
+            <w:vAlign w:val="center"/>
           </w:tcPr>
           <w:p>
             <w:pPr>
               <w:pStyle w:val="TableParagraph"/>
               <w:spacing w:line="218" w:lineRule="exact"/>
+              <w:jc w:val="center"/>
               <w:rPr>
                 <w:rFonts w:asciiTheme="majorHAnsi" w:hAnsiTheme="majorHAnsi"/>
                 <w:sz w:val="19"/>
@@ -2444,11 +2468,13 @@
             <w:tcW w:w="0" w:type="auto"/>
             <w:shd w:val="clear" w:color="auto" w:fill="auto"/>
             <w:noWrap/>
+            <w:vAlign w:val="center"/>
           </w:tcPr>
           <w:p>
             <w:pPr>
               <w:pStyle w:val="TableParagraph"/>
               <w:spacing w:line="218" w:lineRule="exact"/>
+              <w:jc w:val="center"/>
               <w:rPr>
                 <w:rFonts w:asciiTheme="majorHAnsi" w:hAnsiTheme="majorHAnsi"/>
                 <w:sz w:val="19"/>
@@ -2601,11 +2627,13 @@
             <w:tcW w:w="0" w:type="auto"/>
             <w:shd w:val="clear" w:color="auto" w:fill="auto"/>
             <w:noWrap/>
+            <w:vAlign w:val="center"/>
           </w:tcPr>
           <w:p>
             <w:pPr>
               <w:pStyle w:val="TableParagraph"/>
               <w:spacing w:line="218" w:lineRule="exact"/>
+              <w:jc w:val="center"/>
               <w:rPr>
                 <w:rFonts w:asciiTheme="majorHAnsi" w:hAnsiTheme="majorHAnsi"/>
                 <w:sz w:val="19"/>
@@ -2695,8 +2723,18 @@
                 <w:sz w:val="19"/>
                 <w:szCs w:val="19"/>
               </w:rPr>
-              <w:t>Mr. M. Narasimhulu</w:t>
-            </w:r>
+              <w:t xml:space="preserve">Mr. M. </w:t>
+            </w:r>
+            <w:proofErr w:type="spellStart"/>
+            <w:r>
+              <w:rPr>
+                <w:rFonts w:asciiTheme="majorHAnsi" w:hAnsiTheme="majorHAnsi"/>
+                <w:sz w:val="19"/>
+                <w:szCs w:val="19"/>
+              </w:rPr>
+              <w:t>Narasimhulu</w:t>
+            </w:r>
+            <w:proofErr w:type="spellEnd"/>
           </w:p>
         </w:tc>
       </w:tr>
@@ -2740,11 +2778,13 @@
             <w:tcW w:w="0" w:type="auto"/>
             <w:shd w:val="clear" w:color="auto" w:fill="auto"/>
             <w:noWrap/>
+            <w:vAlign w:val="center"/>
           </w:tcPr>
           <w:p>
             <w:pPr>
               <w:pStyle w:val="TableParagraph"/>
               <w:spacing w:line="218" w:lineRule="exact"/>
+              <w:jc w:val="center"/>
               <w:rPr>
                 <w:rFonts w:asciiTheme="majorHAnsi" w:hAnsiTheme="majorHAnsi"/>
                 <w:sz w:val="19"/>
@@ -2891,11 +2931,13 @@
             <w:tcW w:w="0" w:type="auto"/>
             <w:shd w:val="clear" w:color="auto" w:fill="auto"/>
             <w:noWrap/>
+            <w:vAlign w:val="center"/>
           </w:tcPr>
           <w:p>
             <w:pPr>
               <w:pStyle w:val="TableParagraph"/>
               <w:spacing w:line="218" w:lineRule="exact"/>
+              <w:jc w:val="center"/>
               <w:rPr>
                 <w:rFonts w:asciiTheme="majorHAnsi" w:hAnsiTheme="majorHAnsi"/>
                 <w:sz w:val="19"/>
@@ -3032,24 +3074,25 @@
             <w:tcW w:w="0" w:type="auto"/>
             <w:shd w:val="clear" w:color="auto" w:fill="auto"/>
             <w:noWrap/>
+            <w:vAlign w:val="center"/>
           </w:tcPr>
           <w:p>
             <w:pPr>
               <w:pStyle w:val="TableParagraph"/>
               <w:spacing w:line="218" w:lineRule="exact"/>
-              <w:rPr>
-                <w:rFonts w:asciiTheme="majorHAnsi" w:hAnsiTheme="majorHAnsi"/>
-                <w:sz w:val="19"/>
-                <w:szCs w:val="19"/>
-              </w:rPr>
-            </w:pPr>
-            <w:r>
-              <w:rPr>
-                <w:rFonts w:asciiTheme="majorHAnsi" w:hAnsiTheme="majorHAnsi"/>
-                <w:sz w:val="19"/>
-                <w:szCs w:val="19"/>
-              </w:rPr>
-              <w:t>R204GA52501</w:t>
+              <w:jc w:val="center"/>
+              <w:rPr>
+                <w:rFonts w:asciiTheme="majorHAnsi" w:hAnsiTheme="majorHAnsi"/>
+                <w:sz w:val="19"/>
+                <w:szCs w:val="19"/>
+              </w:rPr>
+            </w:pPr>
+            <w:r>
+              <w:rPr>
+                <w:sz w:val="20"/>
+                <w:szCs w:val="20"/>
+              </w:rPr>
+              <w:t>R204GA05509</w:t>
             </w:r>
           </w:p>
         </w:tc>
@@ -3127,8 +3170,18 @@
                 <w:sz w:val="19"/>
                 <w:szCs w:val="19"/>
               </w:rPr>
-              <w:t>Mr. M. Narasimhulu</w:t>
-            </w:r>
+              <w:t xml:space="preserve">Mr. M. </w:t>
+            </w:r>
+            <w:proofErr w:type="spellStart"/>
+            <w:r>
+              <w:rPr>
+                <w:rFonts w:asciiTheme="majorHAnsi" w:hAnsiTheme="majorHAnsi"/>
+                <w:sz w:val="19"/>
+                <w:szCs w:val="19"/>
+              </w:rPr>
+              <w:t>Narasimhulu</w:t>
+            </w:r>
+            <w:proofErr w:type="spellEnd"/>
             <w:r>
               <w:rPr>
                 <w:rFonts w:asciiTheme="majorHAnsi" w:hAnsiTheme="majorHAnsi"/>
@@ -3206,24 +3259,25 @@
             <w:tcW w:w="0" w:type="auto"/>
             <w:shd w:val="clear" w:color="auto" w:fill="auto"/>
             <w:noWrap/>
+            <w:vAlign w:val="center"/>
           </w:tcPr>
           <w:p>
             <w:pPr>
               <w:pStyle w:val="TableParagraph"/>
               <w:spacing w:line="218" w:lineRule="exact"/>
-              <w:rPr>
-                <w:rFonts w:asciiTheme="majorHAnsi" w:hAnsiTheme="majorHAnsi"/>
-                <w:sz w:val="19"/>
-                <w:szCs w:val="19"/>
-              </w:rPr>
-            </w:pPr>
-            <w:r>
-              <w:rPr>
-                <w:rFonts w:asciiTheme="majorHAnsi" w:hAnsiTheme="majorHAnsi"/>
-                <w:sz w:val="19"/>
-                <w:szCs w:val="19"/>
-              </w:rPr>
-              <w:t>R204GA05509</w:t>
+              <w:jc w:val="center"/>
+              <w:rPr>
+                <w:rFonts w:asciiTheme="majorHAnsi" w:hAnsiTheme="majorHAnsi"/>
+                <w:sz w:val="19"/>
+                <w:szCs w:val="19"/>
+              </w:rPr>
+            </w:pPr>
+            <w:r>
+              <w:rPr>
+                <w:sz w:val="20"/>
+                <w:szCs w:val="20"/>
+              </w:rPr>
+              <w:t>R204GA05510</w:t>
             </w:r>
           </w:p>
         </w:tc>
@@ -3345,24 +3399,25 @@
           <w:tcPr>
             <w:tcW w:w="0" w:type="auto"/>
             <w:shd w:val="clear" w:color="auto" w:fill="auto"/>
+            <w:vAlign w:val="center"/>
           </w:tcPr>
           <w:p>
             <w:pPr>
               <w:pStyle w:val="TableParagraph"/>
               <w:spacing w:line="218" w:lineRule="exact"/>
-              <w:rPr>
-                <w:rFonts w:asciiTheme="majorHAnsi" w:hAnsiTheme="majorHAnsi"/>
-                <w:sz w:val="19"/>
-                <w:szCs w:val="19"/>
-              </w:rPr>
-            </w:pPr>
-            <w:r>
-              <w:rPr>
-                <w:rFonts w:asciiTheme="majorHAnsi" w:hAnsiTheme="majorHAnsi"/>
-                <w:sz w:val="19"/>
-                <w:szCs w:val="19"/>
-              </w:rPr>
-              <w:t>R204GA05510</w:t>
+              <w:jc w:val="center"/>
+              <w:rPr>
+                <w:rFonts w:asciiTheme="majorHAnsi" w:hAnsiTheme="majorHAnsi"/>
+                <w:sz w:val="19"/>
+                <w:szCs w:val="19"/>
+              </w:rPr>
+            </w:pPr>
+            <w:r>
+              <w:rPr>
+                <w:sz w:val="20"/>
+                <w:szCs w:val="20"/>
+              </w:rPr>
+              <w:t>R204GA05511</w:t>
             </w:r>
           </w:p>
         </w:tc>
@@ -3502,24 +3557,25 @@
           <w:tcPr>
             <w:tcW w:w="0" w:type="auto"/>
             <w:shd w:val="clear" w:color="auto" w:fill="auto"/>
+            <w:vAlign w:val="center"/>
           </w:tcPr>
           <w:p>
             <w:pPr>
               <w:pStyle w:val="TableParagraph"/>
               <w:spacing w:line="218" w:lineRule="exact"/>
-              <w:rPr>
-                <w:rFonts w:asciiTheme="majorHAnsi" w:hAnsiTheme="majorHAnsi"/>
-                <w:sz w:val="19"/>
-                <w:szCs w:val="19"/>
-              </w:rPr>
-            </w:pPr>
-            <w:r>
-              <w:rPr>
-                <w:rFonts w:asciiTheme="majorHAnsi" w:hAnsiTheme="majorHAnsi"/>
-                <w:sz w:val="19"/>
-                <w:szCs w:val="19"/>
-              </w:rPr>
-              <w:t>R204GA05511</w:t>
+              <w:jc w:val="center"/>
+              <w:rPr>
+                <w:rFonts w:asciiTheme="majorHAnsi" w:hAnsiTheme="majorHAnsi"/>
+                <w:sz w:val="19"/>
+                <w:szCs w:val="19"/>
+              </w:rPr>
+            </w:pPr>
+            <w:r>
+              <w:rPr>
+                <w:sz w:val="20"/>
+                <w:szCs w:val="20"/>
+              </w:rPr>
+              <w:t>R204GA5MC03</w:t>
             </w:r>
           </w:p>
         </w:tc>
@@ -3655,24 +3711,25 @@
           <w:tcPr>
             <w:tcW w:w="0" w:type="auto"/>
             <w:shd w:val="clear" w:color="auto" w:fill="auto"/>
+            <w:vAlign w:val="center"/>
           </w:tcPr>
           <w:p>
             <w:pPr>
               <w:pStyle w:val="TableParagraph"/>
               <w:spacing w:line="218" w:lineRule="exact"/>
-              <w:rPr>
-                <w:rFonts w:asciiTheme="majorHAnsi" w:hAnsiTheme="majorHAnsi"/>
-                <w:sz w:val="19"/>
-                <w:szCs w:val="19"/>
-              </w:rPr>
-            </w:pPr>
-            <w:r>
-              <w:rPr>
-                <w:rFonts w:asciiTheme="majorHAnsi" w:hAnsiTheme="majorHAnsi"/>
-                <w:sz w:val="19"/>
-                <w:szCs w:val="19"/>
-              </w:rPr>
-              <w:t>R204GA5MC03</w:t>
+              <w:jc w:val="center"/>
+              <w:rPr>
+                <w:rFonts w:asciiTheme="majorHAnsi" w:hAnsiTheme="majorHAnsi"/>
+                <w:sz w:val="19"/>
+                <w:szCs w:val="19"/>
+              </w:rPr>
+            </w:pPr>
+            <w:r>
+              <w:rPr>
+                <w:sz w:val="20"/>
+                <w:szCs w:val="20"/>
+              </w:rPr>
+              <w:t>R204GA05512</w:t>
             </w:r>
           </w:p>
         </w:tc>
@@ -3999,6 +4056,7 @@
                 <w:szCs w:val="28"/>
               </w:rPr>
             </w:pPr>
+            <w:proofErr w:type="gramStart"/>
             <w:r>
               <w:rPr>
                 <w:rFonts w:asciiTheme="majorHAnsi" w:hAnsiTheme="majorHAnsi"/>
@@ -4017,9 +4075,9 @@
                 <w:sz w:val="28"/>
                 <w:szCs w:val="28"/>
               </w:rPr>
-              <w:t xml:space="preserve">: III </w:t>
-            </w:r>
-            <w:proofErr w:type="spellStart"/>
+              <w:t>:</w:t>
+            </w:r>
+            <w:proofErr w:type="gramEnd"/>
             <w:r>
               <w:rPr>
                 <w:rFonts w:asciiTheme="majorHAnsi" w:hAnsiTheme="majorHAnsi"/>
@@ -4028,9 +4086,9 @@
                 <w:sz w:val="28"/>
                 <w:szCs w:val="28"/>
               </w:rPr>
-              <w:t>B.Tech</w:t>
-            </w:r>
-            <w:proofErr w:type="spellEnd"/>
+              <w:t xml:space="preserve"> III </w:t>
+            </w:r>
+            <w:proofErr w:type="spellStart"/>
             <w:r>
               <w:rPr>
                 <w:rFonts w:asciiTheme="majorHAnsi" w:hAnsiTheme="majorHAnsi"/>
@@ -4039,8 +4097,9 @@
                 <w:sz w:val="28"/>
                 <w:szCs w:val="28"/>
               </w:rPr>
-              <w:t xml:space="preserve"> I Sem </w:t>
-            </w:r>
+              <w:t>B.Tech</w:t>
+            </w:r>
+            <w:proofErr w:type="spellEnd"/>
             <w:r>
               <w:rPr>
                 <w:rFonts w:asciiTheme="majorHAnsi" w:hAnsiTheme="majorHAnsi"/>
@@ -4049,17 +4108,9 @@
                 <w:sz w:val="28"/>
                 <w:szCs w:val="28"/>
               </w:rPr>
-              <w:t>Sec- B</w:t>
-            </w:r>
-          </w:p>
-        </w:tc>
-        <w:tc>
-          <w:tcPr>
-            <w:tcW w:w="5247" w:type="dxa"/>
-          </w:tcPr>
-          <w:p>
-            <w:pPr>
-              <w:jc w:val="center"/>
+              <w:t xml:space="preserve"> I Sem </w:t>
+            </w:r>
+            <w:r>
               <w:rPr>
                 <w:rFonts w:asciiTheme="majorHAnsi" w:hAnsiTheme="majorHAnsi"/>
                 <w:b/>
@@ -4067,8 +4118,17 @@
                 <w:sz w:val="28"/>
                 <w:szCs w:val="28"/>
               </w:rPr>
-            </w:pPr>
-            <w:r>
+              <w:t>Sec- B</w:t>
+            </w:r>
+          </w:p>
+        </w:tc>
+        <w:tc>
+          <w:tcPr>
+            <w:tcW w:w="5247" w:type="dxa"/>
+          </w:tcPr>
+          <w:p>
+            <w:pPr>
+              <w:jc w:val="center"/>
               <w:rPr>
                 <w:rFonts w:asciiTheme="majorHAnsi" w:hAnsiTheme="majorHAnsi"/>
                 <w:b/>
@@ -4076,17 +4136,8 @@
                 <w:sz w:val="28"/>
                 <w:szCs w:val="28"/>
               </w:rPr>
-              <w:t>Regulations: R20</w:t>
-            </w:r>
-          </w:p>
-        </w:tc>
-        <w:tc>
-          <w:tcPr>
-            <w:tcW w:w="4335" w:type="dxa"/>
-          </w:tcPr>
-          <w:p>
-            <w:pPr>
-              <w:jc w:val="right"/>
+            </w:pPr>
+            <w:r>
               <w:rPr>
                 <w:rFonts w:asciiTheme="majorHAnsi" w:hAnsiTheme="majorHAnsi"/>
                 <w:b/>
@@ -4094,8 +4145,17 @@
                 <w:sz w:val="28"/>
                 <w:szCs w:val="28"/>
               </w:rPr>
-            </w:pPr>
-            <w:r>
+              <w:t>Regulations: R20</w:t>
+            </w:r>
+          </w:p>
+        </w:tc>
+        <w:tc>
+          <w:tcPr>
+            <w:tcW w:w="4335" w:type="dxa"/>
+          </w:tcPr>
+          <w:p>
+            <w:pPr>
+              <w:jc w:val="right"/>
               <w:rPr>
                 <w:rFonts w:asciiTheme="majorHAnsi" w:hAnsiTheme="majorHAnsi"/>
                 <w:b/>
@@ -4103,8 +4163,7 @@
                 <w:sz w:val="28"/>
                 <w:szCs w:val="28"/>
               </w:rPr>
-              <w:t xml:space="preserve">Academic Year: </w:t>
-            </w:r>
+            </w:pPr>
             <w:r>
               <w:rPr>
                 <w:rFonts w:asciiTheme="majorHAnsi" w:hAnsiTheme="majorHAnsi"/>
@@ -4113,12 +4172,9 @@
                 <w:sz w:val="28"/>
                 <w:szCs w:val="28"/>
               </w:rPr>
-              <w:t>2022-23</w:t>
-            </w:r>
-          </w:p>
-          <w:p>
-            <w:pPr>
-              <w:jc w:val="right"/>
+              <w:t xml:space="preserve">Academic Year: </w:t>
+            </w:r>
+            <w:r>
               <w:rPr>
                 <w:rFonts w:asciiTheme="majorHAnsi" w:hAnsiTheme="majorHAnsi"/>
                 <w:b/>
@@ -4126,8 +4182,12 @@
                 <w:sz w:val="28"/>
                 <w:szCs w:val="28"/>
               </w:rPr>
-            </w:pPr>
-            <w:r>
+              <w:t>2022-23</w:t>
+            </w:r>
+          </w:p>
+          <w:p>
+            <w:pPr>
+              <w:jc w:val="right"/>
               <w:rPr>
                 <w:rFonts w:asciiTheme="majorHAnsi" w:hAnsiTheme="majorHAnsi"/>
                 <w:b/>
@@ -4135,7 +4195,38 @@
                 <w:sz w:val="28"/>
                 <w:szCs w:val="28"/>
               </w:rPr>
-              <w:t>Room No:B-25</w:t>
+            </w:pPr>
+            <w:r>
+              <w:rPr>
+                <w:rFonts w:asciiTheme="majorHAnsi" w:hAnsiTheme="majorHAnsi"/>
+                <w:b/>
+                <w:bCs/>
+                <w:sz w:val="28"/>
+                <w:szCs w:val="28"/>
+              </w:rPr>
+              <w:t xml:space="preserve">Room </w:t>
+            </w:r>
+            <w:proofErr w:type="gramStart"/>
+            <w:r>
+              <w:rPr>
+                <w:rFonts w:asciiTheme="majorHAnsi" w:hAnsiTheme="majorHAnsi"/>
+                <w:b/>
+                <w:bCs/>
+                <w:sz w:val="28"/>
+                <w:szCs w:val="28"/>
+              </w:rPr>
+              <w:t>No:B</w:t>
+            </w:r>
+            <w:proofErr w:type="gramEnd"/>
+            <w:r>
+              <w:rPr>
+                <w:rFonts w:asciiTheme="majorHAnsi" w:hAnsiTheme="majorHAnsi"/>
+                <w:b/>
+                <w:bCs/>
+                <w:sz w:val="28"/>
+                <w:szCs w:val="28"/>
+              </w:rPr>
+              <w:t>-25</w:t>
             </w:r>
           </w:p>
           <w:p>
@@ -6282,7 +6373,7 @@
       </w:tblPr>
       <w:tblGrid>
         <w:gridCol w:w="706"/>
-        <w:gridCol w:w="1462"/>
+        <w:gridCol w:w="1528"/>
         <w:gridCol w:w="4129"/>
         <w:gridCol w:w="1180"/>
         <w:gridCol w:w="4020"/>
@@ -6547,6 +6638,7 @@
           <w:tcPr>
             <w:tcW w:w="0" w:type="auto"/>
             <w:shd w:val="clear" w:color="auto" w:fill="auto"/>
+            <w:vAlign w:val="center"/>
           </w:tcPr>
           <w:p>
             <w:pPr>
@@ -6686,6 +6778,7 @@
             <w:tcW w:w="0" w:type="auto"/>
             <w:shd w:val="clear" w:color="auto" w:fill="auto"/>
             <w:noWrap/>
+            <w:vAlign w:val="center"/>
           </w:tcPr>
           <w:p>
             <w:pPr>
@@ -6843,6 +6936,7 @@
             <w:tcW w:w="0" w:type="auto"/>
             <w:shd w:val="clear" w:color="auto" w:fill="auto"/>
             <w:noWrap/>
+            <w:vAlign w:val="center"/>
           </w:tcPr>
           <w:p>
             <w:pPr>
@@ -6937,8 +7031,18 @@
                 <w:sz w:val="19"/>
                 <w:szCs w:val="19"/>
               </w:rPr>
-              <w:t>Mr. M. Narasimhulu</w:t>
-            </w:r>
+              <w:t xml:space="preserve">Mr. M. </w:t>
+            </w:r>
+            <w:proofErr w:type="spellStart"/>
+            <w:r>
+              <w:rPr>
+                <w:rFonts w:asciiTheme="majorHAnsi" w:hAnsiTheme="majorHAnsi"/>
+                <w:sz w:val="19"/>
+                <w:szCs w:val="19"/>
+              </w:rPr>
+              <w:t>Narasimhulu</w:t>
+            </w:r>
+            <w:proofErr w:type="spellEnd"/>
           </w:p>
         </w:tc>
       </w:tr>
@@ -6982,6 +7086,7 @@
             <w:tcW w:w="0" w:type="auto"/>
             <w:shd w:val="clear" w:color="auto" w:fill="auto"/>
             <w:noWrap/>
+            <w:vAlign w:val="center"/>
           </w:tcPr>
           <w:p>
             <w:pPr>
@@ -7133,6 +7238,7 @@
             <w:tcW w:w="0" w:type="auto"/>
             <w:shd w:val="clear" w:color="auto" w:fill="auto"/>
             <w:noWrap/>
+            <w:vAlign w:val="center"/>
           </w:tcPr>
           <w:p>
             <w:pPr>
@@ -7274,6 +7380,7 @@
             <w:tcW w:w="0" w:type="auto"/>
             <w:shd w:val="clear" w:color="auto" w:fill="auto"/>
             <w:noWrap/>
+            <w:vAlign w:val="center"/>
           </w:tcPr>
           <w:p>
             <w:pPr>
@@ -7287,11 +7394,10 @@
             </w:pPr>
             <w:r>
               <w:rPr>
-                <w:rFonts w:asciiTheme="majorHAnsi" w:hAnsiTheme="majorHAnsi"/>
-                <w:sz w:val="19"/>
-                <w:szCs w:val="19"/>
-              </w:rPr>
-              <w:t>R204GA52501</w:t>
+                <w:sz w:val="20"/>
+                <w:szCs w:val="20"/>
+              </w:rPr>
+              <w:t>R204GA05509</w:t>
             </w:r>
           </w:p>
         </w:tc>
@@ -7369,8 +7475,18 @@
                 <w:sz w:val="19"/>
                 <w:szCs w:val="19"/>
               </w:rPr>
-              <w:t>Mr. M. Narasimhulu</w:t>
-            </w:r>
+              <w:t xml:space="preserve">Mr. M. </w:t>
+            </w:r>
+            <w:proofErr w:type="spellStart"/>
+            <w:r>
+              <w:rPr>
+                <w:rFonts w:asciiTheme="majorHAnsi" w:hAnsiTheme="majorHAnsi"/>
+                <w:sz w:val="19"/>
+                <w:szCs w:val="19"/>
+              </w:rPr>
+              <w:t>Narasimhulu</w:t>
+            </w:r>
+            <w:proofErr w:type="spellEnd"/>
             <w:r>
               <w:rPr>
                 <w:rFonts w:asciiTheme="majorHAnsi" w:hAnsiTheme="majorHAnsi"/>
@@ -7448,6 +7564,7 @@
             <w:tcW w:w="0" w:type="auto"/>
             <w:shd w:val="clear" w:color="auto" w:fill="auto"/>
             <w:noWrap/>
+            <w:vAlign w:val="center"/>
           </w:tcPr>
           <w:p>
             <w:pPr>
@@ -7461,11 +7578,10 @@
             </w:pPr>
             <w:r>
               <w:rPr>
-                <w:rFonts w:asciiTheme="majorHAnsi" w:hAnsiTheme="majorHAnsi"/>
-                <w:sz w:val="19"/>
-                <w:szCs w:val="19"/>
-              </w:rPr>
-              <w:t>R204GA05509</w:t>
+                <w:sz w:val="20"/>
+                <w:szCs w:val="20"/>
+              </w:rPr>
+              <w:t>R204GA05510</w:t>
             </w:r>
           </w:p>
         </w:tc>
@@ -7587,6 +7703,7 @@
           <w:tcPr>
             <w:tcW w:w="0" w:type="auto"/>
             <w:shd w:val="clear" w:color="auto" w:fill="auto"/>
+            <w:vAlign w:val="center"/>
           </w:tcPr>
           <w:p>
             <w:pPr>
@@ -7600,11 +7717,10 @@
             </w:pPr>
             <w:r>
               <w:rPr>
-                <w:rFonts w:asciiTheme="majorHAnsi" w:hAnsiTheme="majorHAnsi"/>
-                <w:sz w:val="19"/>
-                <w:szCs w:val="19"/>
-              </w:rPr>
-              <w:t>R204GA05510</w:t>
+                <w:sz w:val="20"/>
+                <w:szCs w:val="20"/>
+              </w:rPr>
+              <w:t>R204GA05511</w:t>
             </w:r>
           </w:p>
         </w:tc>
@@ -7744,6 +7860,7 @@
           <w:tcPr>
             <w:tcW w:w="0" w:type="auto"/>
             <w:shd w:val="clear" w:color="auto" w:fill="auto"/>
+            <w:vAlign w:val="center"/>
           </w:tcPr>
           <w:p>
             <w:pPr>
@@ -7757,11 +7874,10 @@
             </w:pPr>
             <w:r>
               <w:rPr>
-                <w:rFonts w:asciiTheme="majorHAnsi" w:hAnsiTheme="majorHAnsi"/>
-                <w:sz w:val="19"/>
-                <w:szCs w:val="19"/>
-              </w:rPr>
-              <w:t>R204GA05511</w:t>
+                <w:sz w:val="20"/>
+                <w:szCs w:val="20"/>
+              </w:rPr>
+              <w:t>R204GA5MC03</w:t>
             </w:r>
           </w:p>
         </w:tc>
@@ -7897,6 +8013,7 @@
           <w:tcPr>
             <w:tcW w:w="0" w:type="auto"/>
             <w:shd w:val="clear" w:color="auto" w:fill="auto"/>
+            <w:vAlign w:val="center"/>
           </w:tcPr>
           <w:p>
             <w:pPr>
@@ -7910,11 +8027,10 @@
             </w:pPr>
             <w:r>
               <w:rPr>
-                <w:rFonts w:asciiTheme="majorHAnsi" w:hAnsiTheme="majorHAnsi"/>
-                <w:sz w:val="19"/>
-                <w:szCs w:val="19"/>
-              </w:rPr>
-              <w:t>R204GA5MC03</w:t>
+                <w:sz w:val="20"/>
+                <w:szCs w:val="20"/>
+              </w:rPr>
+              <w:t>R204GA05512</w:t>
             </w:r>
           </w:p>
         </w:tc>
@@ -8552,6 +8668,7 @@
                             </w:rPr>
                           </w:pPr>
                           <w:proofErr w:type="spellStart"/>
+                          <w:proofErr w:type="gramStart"/>
                           <w:r>
                             <w:rPr>
                               <w:rFonts w:asciiTheme="majorHAnsi" w:hAnsiTheme="majorHAnsi"/>
@@ -8561,6 +8678,7 @@
                             <w:t>B.Tech</w:t>
                           </w:r>
                           <w:proofErr w:type="spellEnd"/>
+                          <w:proofErr w:type="gramEnd"/>
                           <w:r>
                             <w:rPr>
                               <w:rFonts w:asciiTheme="majorHAnsi" w:hAnsiTheme="majorHAnsi"/>
@@ -8690,59 +8808,13 @@
                         <w:szCs w:val="30"/>
                       </w:rPr>
                     </w:pPr>
-                    <w:proofErr w:type="spellStart"/>
                     <w:r>
                       <w:rPr>
                         <w:rFonts w:asciiTheme="majorHAnsi" w:hAnsiTheme="majorHAnsi"/>
                         <w:sz w:val="24"/>
                         <w:szCs w:val="30"/>
                       </w:rPr>
-                      <w:t>Rotarypuram</w:t>
-                    </w:r>
-                    <w:proofErr w:type="spellEnd"/>
-                    <w:r>
-                      <w:rPr>
-                        <w:rFonts w:asciiTheme="majorHAnsi" w:hAnsiTheme="majorHAnsi"/>
-                        <w:sz w:val="24"/>
-                        <w:szCs w:val="30"/>
-                      </w:rPr>
-                      <w:t xml:space="preserve"> Village, B K </w:t>
-                    </w:r>
-                    <w:proofErr w:type="spellStart"/>
-                    <w:r>
-                      <w:rPr>
-                        <w:rFonts w:asciiTheme="majorHAnsi" w:hAnsiTheme="majorHAnsi"/>
-                        <w:sz w:val="24"/>
-                        <w:szCs w:val="30"/>
-                      </w:rPr>
-                      <w:t>Samudram</w:t>
-                    </w:r>
-                    <w:proofErr w:type="spellEnd"/>
-                    <w:r>
-                      <w:rPr>
-                        <w:rFonts w:asciiTheme="majorHAnsi" w:hAnsiTheme="majorHAnsi"/>
-                        <w:sz w:val="24"/>
-                        <w:szCs w:val="30"/>
-                      </w:rPr>
-                      <w:t xml:space="preserve"> Mandal, </w:t>
-                    </w:r>
-                    <w:proofErr w:type="spellStart"/>
-                    <w:r>
-                      <w:rPr>
-                        <w:rFonts w:asciiTheme="majorHAnsi" w:hAnsiTheme="majorHAnsi"/>
-                        <w:sz w:val="24"/>
-                        <w:szCs w:val="30"/>
-                      </w:rPr>
-                      <w:t>Ananthapuramu</w:t>
-                    </w:r>
-                    <w:proofErr w:type="spellEnd"/>
-                    <w:r>
-                      <w:rPr>
-                        <w:rFonts w:asciiTheme="majorHAnsi" w:hAnsiTheme="majorHAnsi"/>
-                        <w:sz w:val="24"/>
-                        <w:szCs w:val="30"/>
-                      </w:rPr>
-                      <w:t xml:space="preserve"> - 515701.</w:t>
+                      <w:t>Rotarypuram Village, B K Samudram Mandal, Ananthapuramu - 515701.</w:t>
                     </w:r>
                   </w:p>
                   <w:p>
@@ -8774,23 +8846,13 @@
                         <w:szCs w:val="30"/>
                       </w:rPr>
                     </w:pPr>
-                    <w:proofErr w:type="spellStart"/>
                     <w:r>
                       <w:rPr>
                         <w:rFonts w:asciiTheme="majorHAnsi" w:hAnsiTheme="majorHAnsi"/>
                         <w:b/>
                         <w:szCs w:val="20"/>
                       </w:rPr>
-                      <w:t>B.Tech</w:t>
-                    </w:r>
-                    <w:proofErr w:type="spellEnd"/>
-                    <w:r>
-                      <w:rPr>
-                        <w:rFonts w:asciiTheme="majorHAnsi" w:hAnsiTheme="majorHAnsi"/>
-                        <w:b/>
-                        <w:szCs w:val="20"/>
-                      </w:rPr>
-                      <w:t xml:space="preserve"> Program is accredited by NBA</w:t>
+                      <w:t>B.Tech Program is accredited by NBA</w:t>
                     </w:r>
                   </w:p>
                   <w:p>
@@ -9187,6 +9249,7 @@
                             <w:t>(</w:t>
                           </w:r>
                           <w:proofErr w:type="spellStart"/>
+                          <w:proofErr w:type="gramStart"/>
                           <w:r>
                             <w:rPr>
                               <w:rFonts w:asciiTheme="majorHAnsi" w:hAnsiTheme="majorHAnsi"/>
@@ -9196,6 +9259,7 @@
                             <w:t>B.Tech</w:t>
                           </w:r>
                           <w:proofErr w:type="spellEnd"/>
+                          <w:proofErr w:type="gramEnd"/>
                           <w:r>
                             <w:rPr>
                               <w:rFonts w:asciiTheme="majorHAnsi" w:hAnsiTheme="majorHAnsi"/>
@@ -9281,18 +9345,8 @@
                         <w:sz w:val="24"/>
                         <w:szCs w:val="30"/>
                       </w:rPr>
-                      <w:t>Affiliated to JNTUA &amp; Approved by AICTE) (Accredited by NAAC with ‘</w:t>
+                      <w:t>Affiliated to JNTUA &amp; Approved by AICTE) (Accredited by NAAC with ‘A’Grade</w:t>
                     </w:r>
-                    <w:proofErr w:type="spellStart"/>
-                    <w:r>
-                      <w:rPr>
-                        <w:rFonts w:asciiTheme="majorHAnsi" w:hAnsiTheme="majorHAnsi"/>
-                        <w:sz w:val="24"/>
-                        <w:szCs w:val="30"/>
-                      </w:rPr>
-                      <w:t>A’Grade</w:t>
-                    </w:r>
-                    <w:proofErr w:type="spellEnd"/>
                     <w:r>
                       <w:rPr>
                         <w:rFonts w:asciiTheme="majorHAnsi" w:hAnsiTheme="majorHAnsi"/>
@@ -9312,59 +9366,13 @@
                         <w:szCs w:val="30"/>
                       </w:rPr>
                     </w:pPr>
-                    <w:proofErr w:type="spellStart"/>
                     <w:r>
                       <w:rPr>
                         <w:rFonts w:asciiTheme="majorHAnsi" w:hAnsiTheme="majorHAnsi"/>
                         <w:sz w:val="24"/>
                         <w:szCs w:val="30"/>
                       </w:rPr>
-                      <w:t>Rotarypuram</w:t>
-                    </w:r>
-                    <w:proofErr w:type="spellEnd"/>
-                    <w:r>
-                      <w:rPr>
-                        <w:rFonts w:asciiTheme="majorHAnsi" w:hAnsiTheme="majorHAnsi"/>
-                        <w:sz w:val="24"/>
-                        <w:szCs w:val="30"/>
-                      </w:rPr>
-                      <w:t xml:space="preserve"> Village, B K </w:t>
-                    </w:r>
-                    <w:proofErr w:type="spellStart"/>
-                    <w:r>
-                      <w:rPr>
-                        <w:rFonts w:asciiTheme="majorHAnsi" w:hAnsiTheme="majorHAnsi"/>
-                        <w:sz w:val="24"/>
-                        <w:szCs w:val="30"/>
-                      </w:rPr>
-                      <w:t>Samudram</w:t>
-                    </w:r>
-                    <w:proofErr w:type="spellEnd"/>
-                    <w:r>
-                      <w:rPr>
-                        <w:rFonts w:asciiTheme="majorHAnsi" w:hAnsiTheme="majorHAnsi"/>
-                        <w:sz w:val="24"/>
-                        <w:szCs w:val="30"/>
-                      </w:rPr>
-                      <w:t xml:space="preserve"> Mandal, </w:t>
-                    </w:r>
-                    <w:proofErr w:type="spellStart"/>
-                    <w:r>
-                      <w:rPr>
-                        <w:rFonts w:asciiTheme="majorHAnsi" w:hAnsiTheme="majorHAnsi"/>
-                        <w:sz w:val="24"/>
-                        <w:szCs w:val="30"/>
-                      </w:rPr>
-                      <w:t>Ananthapuramu</w:t>
-                    </w:r>
-                    <w:proofErr w:type="spellEnd"/>
-                    <w:r>
-                      <w:rPr>
-                        <w:rFonts w:asciiTheme="majorHAnsi" w:hAnsiTheme="majorHAnsi"/>
-                        <w:sz w:val="24"/>
-                        <w:szCs w:val="30"/>
-                      </w:rPr>
-                      <w:t xml:space="preserve"> - 515701.</w:t>
+                      <w:t>Rotarypuram Village, B K Samudram Mandal, Ananthapuramu - 515701.</w:t>
                     </w:r>
                   </w:p>
                   <w:p>
@@ -9402,25 +9410,7 @@
                         <w:sz w:val="24"/>
                         <w:szCs w:val="30"/>
                       </w:rPr>
-                      <w:t>(</w:t>
-                    </w:r>
-                    <w:proofErr w:type="spellStart"/>
-                    <w:r>
-                      <w:rPr>
-                        <w:rFonts w:asciiTheme="majorHAnsi" w:hAnsiTheme="majorHAnsi"/>
-                        <w:sz w:val="24"/>
-                        <w:szCs w:val="30"/>
-                      </w:rPr>
-                      <w:t>B.Tech</w:t>
-                    </w:r>
-                    <w:proofErr w:type="spellEnd"/>
-                    <w:r>
-                      <w:rPr>
-                        <w:rFonts w:asciiTheme="majorHAnsi" w:hAnsiTheme="majorHAnsi"/>
-                        <w:sz w:val="24"/>
-                        <w:szCs w:val="30"/>
-                      </w:rPr>
-                      <w:t xml:space="preserve"> Program is accredited by NBA)</w:t>
+                      <w:t>(B.Tech Program is accredited by NBA)</w:t>
                     </w:r>
                   </w:p>
                   <w:p>
@@ -11680,6 +11670,7 @@
     <w:lsdException w:name="HTML Sample" w:semiHidden="1" w:unhideWhenUsed="1"/>
     <w:lsdException w:name="HTML Typewriter" w:semiHidden="1" w:unhideWhenUsed="1"/>
     <w:lsdException w:name="HTML Variable" w:semiHidden="1" w:unhideWhenUsed="1"/>
+    <w:lsdException w:name="Normal Table" w:semiHidden="1" w:unhideWhenUsed="1"/>
     <w:lsdException w:name="annotation subject" w:semiHidden="1" w:unhideWhenUsed="1"/>
     <w:lsdException w:name="No List" w:semiHidden="1" w:unhideWhenUsed="1"/>
     <w:lsdException w:name="Outline List 1" w:semiHidden="1" w:unhideWhenUsed="1"/>
@@ -11722,8 +11713,11 @@
     <w:lsdException w:name="Table Contemporary" w:semiHidden="1" w:unhideWhenUsed="1"/>
     <w:lsdException w:name="Table Elegant" w:semiHidden="1" w:unhideWhenUsed="1"/>
     <w:lsdException w:name="Table Professional" w:semiHidden="1" w:unhideWhenUsed="1"/>
+    <w:lsdException w:name="Table Subtle 1" w:semiHidden="1" w:unhideWhenUsed="1"/>
     <w:lsdException w:name="Table Subtle 2" w:semiHidden="1" w:unhideWhenUsed="1"/>
     <w:lsdException w:name="Table Web 1" w:semiHidden="1" w:unhideWhenUsed="1"/>
+    <w:lsdException w:name="Table Web 2" w:semiHidden="1" w:unhideWhenUsed="1"/>
+    <w:lsdException w:name="Table Web 3" w:semiHidden="1" w:unhideWhenUsed="1"/>
     <w:lsdException w:name="Balloon Text" w:semiHidden="1" w:unhideWhenUsed="1"/>
     <w:lsdException w:name="Table Grid" w:uiPriority="59"/>
     <w:lsdException w:name="Table Theme" w:semiHidden="1" w:unhideWhenUsed="1"/>

</xml_diff>

<commit_message>
3 Year CSE A & CSE B Time Table Completed
</commit_message>
<xml_diff>
--- a/SEM-1/CSE_TT/3CSE_TT_2022_23.docx
+++ b/SEM-1/CSE_TT/3CSE_TT_2022_23.docx
@@ -1487,35 +1487,35 @@
                 <w:sz w:val="24"/>
                 <w:szCs w:val="24"/>
               </w:rPr>
+              <w:t>WDA</w:t>
+            </w:r>
+          </w:p>
+        </w:tc>
+        <w:tc>
+          <w:tcPr>
+            <w:tcW w:w="512" w:type="pct"/>
+            <w:vAlign w:val="center"/>
+          </w:tcPr>
+          <w:p>
+            <w:pPr>
+              <w:jc w:val="center"/>
+              <w:rPr>
+                <w:rFonts w:asciiTheme="majorHAnsi" w:hAnsiTheme="majorHAnsi"/>
+                <w:b/>
+                <w:bCs/>
+                <w:sz w:val="24"/>
+                <w:szCs w:val="24"/>
+              </w:rPr>
+            </w:pPr>
+            <w:r>
+              <w:rPr>
+                <w:rFonts w:asciiTheme="majorHAnsi" w:hAnsiTheme="majorHAnsi"/>
+                <w:b/>
+                <w:bCs/>
+                <w:sz w:val="24"/>
+                <w:szCs w:val="24"/>
+              </w:rPr>
               <w:t>OS</w:t>
-            </w:r>
-          </w:p>
-        </w:tc>
-        <w:tc>
-          <w:tcPr>
-            <w:tcW w:w="512" w:type="pct"/>
-            <w:vAlign w:val="center"/>
-          </w:tcPr>
-          <w:p>
-            <w:pPr>
-              <w:jc w:val="center"/>
-              <w:rPr>
-                <w:rFonts w:asciiTheme="majorHAnsi" w:hAnsiTheme="majorHAnsi"/>
-                <w:b/>
-                <w:bCs/>
-                <w:sz w:val="24"/>
-                <w:szCs w:val="24"/>
-              </w:rPr>
-            </w:pPr>
-            <w:r>
-              <w:rPr>
-                <w:rFonts w:asciiTheme="majorHAnsi" w:hAnsiTheme="majorHAnsi"/>
-                <w:b/>
-                <w:bCs/>
-                <w:sz w:val="24"/>
-                <w:szCs w:val="24"/>
-              </w:rPr>
-              <w:t>WDA</w:t>
             </w:r>
           </w:p>
         </w:tc>
@@ -2835,6 +2835,7 @@
                 <w:szCs w:val="19"/>
               </w:rPr>
             </w:pPr>
+            <w:bookmarkStart w:id="0" w:name="_GoBack"/>
             <w:r>
               <w:rPr>
                 <w:rFonts w:asciiTheme="majorHAnsi" w:hAnsiTheme="majorHAnsi"/>
@@ -2843,6 +2844,7 @@
               </w:rPr>
               <w:t>DWDM</w:t>
             </w:r>
+            <w:bookmarkEnd w:id="0"/>
           </w:p>
         </w:tc>
         <w:tc>
@@ -3808,6 +3810,16 @@
                 <w:lang w:bidi="te-IN"/>
               </w:rPr>
               <w:t>Lokesh</w:t>
+            </w:r>
+            <w:r>
+              <w:rPr>
+                <w:rFonts w:asciiTheme="majorHAnsi" w:eastAsia="Times New Roman" w:hAnsiTheme="majorHAnsi" w:cs="Times New Roman"/>
+                <w:color w:val="000000"/>
+                <w:sz w:val="19"/>
+                <w:szCs w:val="19"/>
+                <w:lang w:bidi="te-IN"/>
+              </w:rPr>
+              <w:t>nath</w:t>
             </w:r>
             <w:proofErr w:type="spellEnd"/>
           </w:p>
@@ -4943,8 +4955,6 @@
               </w:rPr>
               <w:t>EITK</w:t>
             </w:r>
-            <w:bookmarkStart w:id="0" w:name="_GoBack"/>
-            <w:bookmarkEnd w:id="0"/>
           </w:p>
         </w:tc>
         <w:tc>
@@ -12521,7 +12531,7 @@
 </file>
 
 <file path=customXml/itemProps1.xml><?xml version="1.0" encoding="utf-8"?>
-<ds:datastoreItem xmlns:ds="http://schemas.openxmlformats.org/officeDocument/2006/customXml" ds:itemID="{D8416373-7325-46B0-B071-0F4A4C2C1147}">
+<ds:datastoreItem xmlns:ds="http://schemas.openxmlformats.org/officeDocument/2006/customXml" ds:itemID="{41C5EF3C-6510-4C74-AD16-D660C6469CF9}">
   <ds:schemaRefs>
     <ds:schemaRef ds:uri="http://schemas.openxmlformats.org/officeDocument/2006/bibliography"/>
   </ds:schemaRefs>

</xml_diff>

<commit_message>
3 year time table updated latest version
</commit_message>
<xml_diff>
--- a/SEM-1/CSE_TT/3CSE_TT_2022_23.docx
+++ b/SEM-1/CSE_TT/3CSE_TT_2022_23.docx
@@ -1898,8 +1898,10 @@
                 <w:sz w:val="24"/>
                 <w:szCs w:val="24"/>
               </w:rPr>
-              <w:t>MEFA</w:t>
-            </w:r>
+              <w:t>WDA</w:t>
+            </w:r>
+            <w:bookmarkStart w:id="0" w:name="_GoBack"/>
+            <w:bookmarkEnd w:id="0"/>
           </w:p>
         </w:tc>
         <w:tc>
@@ -1973,7 +1975,7 @@
                 <w:sz w:val="24"/>
                 <w:szCs w:val="24"/>
               </w:rPr>
-              <w:t>WDA</w:t>
+              <w:t>MEFA</w:t>
             </w:r>
           </w:p>
         </w:tc>
@@ -2835,7 +2837,6 @@
                 <w:szCs w:val="19"/>
               </w:rPr>
             </w:pPr>
-            <w:bookmarkStart w:id="0" w:name="_GoBack"/>
             <w:r>
               <w:rPr>
                 <w:rFonts w:asciiTheme="majorHAnsi" w:hAnsiTheme="majorHAnsi"/>
@@ -2844,7 +2845,6 @@
               </w:rPr>
               <w:t>DWDM</w:t>
             </w:r>
-            <w:bookmarkEnd w:id="0"/>
           </w:p>
         </w:tc>
         <w:tc>
@@ -12531,7 +12531,7 @@
 </file>
 
 <file path=customXml/itemProps1.xml><?xml version="1.0" encoding="utf-8"?>
-<ds:datastoreItem xmlns:ds="http://schemas.openxmlformats.org/officeDocument/2006/customXml" ds:itemID="{41C5EF3C-6510-4C74-AD16-D660C6469CF9}">
+<ds:datastoreItem xmlns:ds="http://schemas.openxmlformats.org/officeDocument/2006/customXml" ds:itemID="{62133162-A810-492B-99C1-10D1FF9A66DA}">
   <ds:schemaRefs>
     <ds:schemaRef ds:uri="http://schemas.openxmlformats.org/officeDocument/2006/bibliography"/>
   </ds:schemaRefs>

</xml_diff>

<commit_message>
3 CSE A Time Table Regarding modified wda to wdt
</commit_message>
<xml_diff>
--- a/SEM-1/CSE_TT/3CSE_TT_2022_23.docx
+++ b/SEM-1/CSE_TT/3CSE_TT_2022_23.docx
@@ -858,7 +858,7 @@
                 <w:sz w:val="24"/>
                 <w:szCs w:val="24"/>
               </w:rPr>
-              <w:t>WDA</w:t>
+              <w:t>WDT</w:t>
             </w:r>
           </w:p>
         </w:tc>
@@ -1029,7 +1029,17 @@
                 <w:sz w:val="24"/>
                 <w:szCs w:val="24"/>
               </w:rPr>
-              <w:t>WDA LAB</w:t>
+              <w:t>WDT</w:t>
+            </w:r>
+            <w:r>
+              <w:rPr>
+                <w:rFonts w:asciiTheme="majorHAnsi" w:hAnsiTheme="majorHAnsi"/>
+                <w:b/>
+                <w:bCs/>
+                <w:sz w:val="24"/>
+                <w:szCs w:val="24"/>
+              </w:rPr>
+              <w:t xml:space="preserve"> LAB</w:t>
             </w:r>
           </w:p>
         </w:tc>
@@ -1272,7 +1282,7 @@
                 <w:sz w:val="24"/>
                 <w:szCs w:val="24"/>
               </w:rPr>
-              <w:t>WDA</w:t>
+              <w:t>WDT</w:t>
             </w:r>
           </w:p>
         </w:tc>
@@ -1412,7 +1422,7 @@
                 <w:sz w:val="24"/>
                 <w:szCs w:val="24"/>
               </w:rPr>
-              <w:t>WDA</w:t>
+              <w:t>WDT</w:t>
             </w:r>
           </w:p>
         </w:tc>
@@ -1487,7 +1497,7 @@
                 <w:sz w:val="24"/>
                 <w:szCs w:val="24"/>
               </w:rPr>
-              <w:t>WDA</w:t>
+              <w:t>WDT</w:t>
             </w:r>
           </w:p>
         </w:tc>
@@ -1898,7 +1908,7 @@
                 <w:sz w:val="24"/>
                 <w:szCs w:val="24"/>
               </w:rPr>
-              <w:t>WDA</w:t>
+              <w:t>WDT</w:t>
             </w:r>
           </w:p>
         </w:tc>
@@ -3082,7 +3092,7 @@
                 <w:sz w:val="19"/>
                 <w:szCs w:val="19"/>
               </w:rPr>
-              <w:t>R204GA52501</w:t>
+              <w:t>R204GA05509</w:t>
             </w:r>
           </w:p>
         </w:tc>
@@ -3256,7 +3266,7 @@
                 <w:sz w:val="19"/>
                 <w:szCs w:val="19"/>
               </w:rPr>
-              <w:t>R204GA05509</w:t>
+              <w:t>R204GA05510</w:t>
             </w:r>
           </w:p>
         </w:tc>
@@ -3438,7 +3448,7 @@
                 <w:sz w:val="19"/>
                 <w:szCs w:val="19"/>
               </w:rPr>
-              <w:t>R204GA05510</w:t>
+              <w:t>R204GA05511</w:t>
             </w:r>
           </w:p>
         </w:tc>
@@ -3458,6 +3468,8 @@
                 <w:szCs w:val="19"/>
               </w:rPr>
             </w:pPr>
+            <w:bookmarkStart w:id="0" w:name="_GoBack"/>
+            <w:bookmarkEnd w:id="0"/>
             <w:r>
               <w:rPr>
                 <w:rFonts w:asciiTheme="majorHAnsi" w:hAnsiTheme="majorHAnsi"/>
@@ -5073,7 +5085,7 @@
                 <w:sz w:val="24"/>
                 <w:szCs w:val="24"/>
               </w:rPr>
-              <w:t>WDA</w:t>
+              <w:t>WDT</w:t>
             </w:r>
           </w:p>
         </w:tc>
@@ -5359,7 +5371,7 @@
                 <w:sz w:val="24"/>
                 <w:szCs w:val="24"/>
               </w:rPr>
-              <w:t>WDA</w:t>
+              <w:t>WDT</w:t>
             </w:r>
           </w:p>
         </w:tc>
@@ -5821,7 +5833,7 @@
                 <w:sz w:val="24"/>
                 <w:szCs w:val="24"/>
               </w:rPr>
-              <w:t>WDA</w:t>
+              <w:t>WDT</w:t>
             </w:r>
           </w:p>
         </w:tc>
@@ -5959,7 +5971,17 @@
                 <w:sz w:val="24"/>
                 <w:szCs w:val="24"/>
               </w:rPr>
-              <w:t>WDA LAB</w:t>
+              <w:t>WDT</w:t>
+            </w:r>
+            <w:r>
+              <w:rPr>
+                <w:rFonts w:asciiTheme="majorHAnsi" w:hAnsiTheme="majorHAnsi"/>
+                <w:b/>
+                <w:bCs/>
+                <w:sz w:val="24"/>
+                <w:szCs w:val="24"/>
+              </w:rPr>
+              <w:t xml:space="preserve"> LAB</w:t>
             </w:r>
           </w:p>
         </w:tc>
@@ -6017,7 +6039,17 @@
                 <w:sz w:val="24"/>
                 <w:szCs w:val="24"/>
               </w:rPr>
-              <w:t>WDA LAB</w:t>
+              <w:t>WDT</w:t>
+            </w:r>
+            <w:r>
+              <w:rPr>
+                <w:rFonts w:asciiTheme="majorHAnsi" w:hAnsiTheme="majorHAnsi"/>
+                <w:b/>
+                <w:bCs/>
+                <w:sz w:val="24"/>
+                <w:szCs w:val="24"/>
+              </w:rPr>
+              <w:t xml:space="preserve"> LAB</w:t>
             </w:r>
           </w:p>
         </w:tc>
@@ -6106,7 +6138,7 @@
                 <w:sz w:val="24"/>
                 <w:szCs w:val="24"/>
               </w:rPr>
-              <w:t>WDA</w:t>
+              <w:t>WDT</w:t>
             </w:r>
           </w:p>
         </w:tc>
@@ -6212,7 +6244,7 @@
                 <w:sz w:val="24"/>
                 <w:szCs w:val="24"/>
               </w:rPr>
-              <w:t>WDA</w:t>
+              <w:t>WDT</w:t>
             </w:r>
           </w:p>
         </w:tc>
@@ -8108,7 +8140,6 @@
                 <w:lang w:bidi="te-IN"/>
               </w:rPr>
             </w:pPr>
-            <w:bookmarkStart w:id="0" w:name="_GoBack" w:colFirst="4" w:colLast="4"/>
             <w:r>
               <w:rPr>
                 <w:rFonts w:asciiTheme="majorHAnsi" w:eastAsia="Times New Roman" w:hAnsiTheme="majorHAnsi" w:cs="Times New Roman"/>
@@ -8243,7 +8274,6 @@
           </w:p>
         </w:tc>
       </w:tr>
-      <w:bookmarkEnd w:id="0"/>
     </w:tbl>
     <w:p>
       <w:pPr>
@@ -12652,7 +12682,7 @@
 </file>
 
 <file path=customXml/itemProps1.xml><?xml version="1.0" encoding="utf-8"?>
-<ds:datastoreItem xmlns:ds="http://schemas.openxmlformats.org/officeDocument/2006/customXml" ds:itemID="{951C7AD6-394B-4462-B916-CE6EC279F7C1}">
+<ds:datastoreItem xmlns:ds="http://schemas.openxmlformats.org/officeDocument/2006/customXml" ds:itemID="{5D82E883-6FD3-4303-8013-5EB504DBE6BF}">
   <ds:schemaRefs>
     <ds:schemaRef ds:uri="http://schemas.openxmlformats.org/officeDocument/2006/bibliography"/>
   </ds:schemaRefs>

</xml_diff>

<commit_message>
Updated 2 Year Time Table
</commit_message>
<xml_diff>
--- a/SEM-1/CSE_TT/3CSE_TT_2022_23.docx
+++ b/SEM-1/CSE_TT/3CSE_TT_2022_23.docx
@@ -3118,7 +3118,7 @@
                 <w:sz w:val="19"/>
                 <w:szCs w:val="19"/>
               </w:rPr>
-              <w:t>Computer Networks and Operating System Lab</w:t>
+              <w:t>Web Development Technologies Lab</w:t>
             </w:r>
           </w:p>
         </w:tc>
@@ -3143,7 +3143,15 @@
                 <w:sz w:val="19"/>
                 <w:szCs w:val="19"/>
               </w:rPr>
-              <w:t>CN&amp;OS LAB</w:t>
+              <w:t xml:space="preserve">WDT </w:t>
+            </w:r>
+            <w:r>
+              <w:rPr>
+                <w:rFonts w:asciiTheme="majorHAnsi" w:hAnsiTheme="majorHAnsi"/>
+                <w:sz w:val="19"/>
+                <w:szCs w:val="19"/>
+              </w:rPr>
+              <w:t>LAB</w:t>
             </w:r>
           </w:p>
         </w:tc>
@@ -3278,54 +3286,49 @@
           </w:tcPr>
           <w:p>
             <w:pPr>
-              <w:spacing w:after="0" w:line="240" w:lineRule="auto"/>
-              <w:rPr>
-                <w:rFonts w:asciiTheme="majorHAnsi" w:hAnsiTheme="majorHAnsi"/>
-                <w:sz w:val="19"/>
-                <w:szCs w:val="19"/>
-              </w:rPr>
-            </w:pPr>
-            <w:r>
-              <w:rPr>
-                <w:rFonts w:asciiTheme="majorHAnsi" w:hAnsiTheme="majorHAnsi"/>
-                <w:sz w:val="19"/>
-                <w:szCs w:val="19"/>
-              </w:rPr>
-              <w:t>Web Development Technologies Lab</w:t>
-            </w:r>
-          </w:p>
-        </w:tc>
-        <w:tc>
-          <w:tcPr>
-            <w:tcW w:w="0" w:type="auto"/>
-          </w:tcPr>
-          <w:p>
-            <w:pPr>
               <w:pStyle w:val="TableParagraph"/>
               <w:spacing w:line="218" w:lineRule="exact"/>
-              <w:jc w:val="center"/>
-              <w:rPr>
-                <w:rFonts w:asciiTheme="majorHAnsi" w:hAnsiTheme="majorHAnsi"/>
-                <w:sz w:val="19"/>
-                <w:szCs w:val="19"/>
-              </w:rPr>
-            </w:pPr>
-            <w:r>
-              <w:rPr>
-                <w:rFonts w:asciiTheme="majorHAnsi" w:hAnsiTheme="majorHAnsi"/>
-                <w:sz w:val="19"/>
-                <w:szCs w:val="19"/>
-              </w:rPr>
-              <w:t xml:space="preserve">WDT </w:t>
-            </w:r>
-            <w:r>
-              <w:rPr>
-                <w:rFonts w:asciiTheme="majorHAnsi" w:hAnsiTheme="majorHAnsi"/>
-                <w:sz w:val="19"/>
-                <w:szCs w:val="19"/>
-              </w:rPr>
-              <w:t>LAB</w:t>
-            </w:r>
+              <w:rPr>
+                <w:rFonts w:asciiTheme="majorHAnsi" w:hAnsiTheme="majorHAnsi"/>
+                <w:sz w:val="19"/>
+                <w:szCs w:val="19"/>
+              </w:rPr>
+            </w:pPr>
+            <w:r>
+              <w:rPr>
+                <w:rFonts w:asciiTheme="majorHAnsi" w:hAnsiTheme="majorHAnsi"/>
+                <w:sz w:val="19"/>
+                <w:szCs w:val="19"/>
+              </w:rPr>
+              <w:t>Computer Networks and Operating System Lab</w:t>
+            </w:r>
+          </w:p>
+        </w:tc>
+        <w:tc>
+          <w:tcPr>
+            <w:tcW w:w="0" w:type="auto"/>
+          </w:tcPr>
+          <w:p>
+            <w:pPr>
+              <w:pStyle w:val="TableParagraph"/>
+              <w:spacing w:line="218" w:lineRule="exact"/>
+              <w:jc w:val="center"/>
+              <w:rPr>
+                <w:rFonts w:asciiTheme="majorHAnsi" w:hAnsiTheme="majorHAnsi"/>
+                <w:sz w:val="19"/>
+                <w:szCs w:val="19"/>
+              </w:rPr>
+            </w:pPr>
+            <w:r>
+              <w:rPr>
+                <w:rFonts w:asciiTheme="majorHAnsi" w:hAnsiTheme="majorHAnsi"/>
+                <w:sz w:val="19"/>
+                <w:szCs w:val="19"/>
+              </w:rPr>
+              <w:t>CN&amp;OS LAB</w:t>
+            </w:r>
+            <w:bookmarkStart w:id="0" w:name="_GoBack"/>
+            <w:bookmarkEnd w:id="0"/>
           </w:p>
         </w:tc>
         <w:tc>
@@ -3468,8 +3471,6 @@
                 <w:szCs w:val="19"/>
               </w:rPr>
             </w:pPr>
-            <w:bookmarkStart w:id="0" w:name="_GoBack"/>
-            <w:bookmarkEnd w:id="0"/>
             <w:r>
               <w:rPr>
                 <w:rFonts w:asciiTheme="majorHAnsi" w:hAnsiTheme="majorHAnsi"/>
@@ -12682,7 +12683,7 @@
 </file>
 
 <file path=customXml/itemProps1.xml><?xml version="1.0" encoding="utf-8"?>
-<ds:datastoreItem xmlns:ds="http://schemas.openxmlformats.org/officeDocument/2006/customXml" ds:itemID="{5D82E883-6FD3-4303-8013-5EB504DBE6BF}">
+<ds:datastoreItem xmlns:ds="http://schemas.openxmlformats.org/officeDocument/2006/customXml" ds:itemID="{46B08A2A-70D9-4E99-A308-672FE7B20543}">
   <ds:schemaRefs>
     <ds:schemaRef ds:uri="http://schemas.openxmlformats.org/officeDocument/2006/bibliography"/>
   </ds:schemaRefs>

</xml_diff>